<commit_message>
output all file and edit settings
</commit_message>
<xml_diff>
--- a/standAlone.docx
+++ b/standAlone.docx
@@ -330,7 +330,7 @@
         <w:rPr>
           <w:rStyle w:val="DecValTok"/>
         </w:rPr>
-        <w:t xml:space="preserve">1</w:t>
+        <w:t xml:space="preserve">2</w:t>
       </w:r>
       <w:r>
         <w:rPr>
@@ -548,7 +548,7 @@
               <w:jc w:val="right"/>
             </w:pPr>
             <w:r>
-              <w:t xml:space="preserve">1</w:t>
+              <w:t xml:space="preserve">2</w:t>
             </w:r>
           </w:p>
         </w:tc>

</xml_diff>